<commit_message>
clean initial roadmap 2
</commit_message>
<xml_diff>
--- a/Project2_James_Luke_Allyson.docx
+++ b/Project2_James_Luke_Allyson.docx
@@ -139,11 +139,6 @@
       <w:r>
         <w:t>.</w:t>
       </w:r>
-    </w:p>
-    <w:p>
-      <w:pPr>
-        <w:pStyle w:val="ListParagraph"/>
-      </w:pPr>
     </w:p>
     <w:p>
       <w:pPr>

</xml_diff>